<commit_message>
Update to the fonts, grammar fixes, completed resume file.
Update to the fonts, grammar fixes, completed resume file.
</commit_message>
<xml_diff>
--- a/Resume.docx
+++ b/Resume.docx
@@ -491,13 +491,35 @@
       </w:pPr>
       <w:r>
         <w:rPr>
+          <w:rtl w:val="0"/>
+        </w:rPr>
+        <w:t xml:space="preserve">Dec</w:t>
+      </w:r>
+      <w:r>
+        <w:rPr>
           <w:rFonts w:ascii="Source Code Pro" w:cs="Source Code Pro" w:eastAsia="Source Code Pro" w:hAnsi="Source Code Pro"/>
           <w:color w:val="666666"/>
           <w:sz w:val="18"/>
           <w:szCs w:val="18"/>
           <w:rtl w:val="0"/>
         </w:rPr>
-        <w:t xml:space="preserve">MONTH 20XX - PRESENT</w:t>
+        <w:t xml:space="preserve"> 20</w:t>
+      </w:r>
+      <w:r>
+        <w:rPr>
+          <w:rtl w:val="0"/>
+        </w:rPr>
+        <w:t xml:space="preserve">15</w:t>
+      </w:r>
+      <w:r>
+        <w:rPr>
+          <w:rFonts w:ascii="Source Code Pro" w:cs="Source Code Pro" w:eastAsia="Source Code Pro" w:hAnsi="Source Code Pro"/>
+          <w:color w:val="666666"/>
+          <w:sz w:val="18"/>
+          <w:szCs w:val="18"/>
+          <w:rtl w:val="0"/>
+        </w:rPr>
+        <w:t xml:space="preserve"> - PRESENT</w:t>
       </w:r>
     </w:p>
     <w:p>
@@ -518,14 +540,17 @@
         <w:ind w:left="720" w:hanging="360"/>
         <w:contextualSpacing w:val="1"/>
         <w:rPr>
-          <w:rFonts w:ascii="Source Code Pro" w:cs="Source Code Pro" w:eastAsia="Source Code Pro" w:hAnsi="Source Code Pro"/>
-          <w:color w:val="666666"/>
-          <w:sz w:val="18"/>
-          <w:szCs w:val="18"/>
-        </w:rPr>
-      </w:pPr>
-      <w:r>
-        <w:rPr>
+          <w:rFonts w:ascii="Arial" w:cs="Arial" w:eastAsia="Arial" w:hAnsi="Arial"/>
+          <w:color w:val="666666"/>
+          <w:sz w:val="22"/>
+          <w:szCs w:val="22"/>
+        </w:rPr>
+      </w:pPr>
+      <w:r>
+        <w:rPr>
+          <w:rFonts w:ascii="Arial" w:cs="Arial" w:eastAsia="Arial" w:hAnsi="Arial"/>
+          <w:sz w:val="22"/>
+          <w:szCs w:val="22"/>
           <w:rtl w:val="0"/>
         </w:rPr>
         <w:t xml:space="preserve">Phone consultations with customers  to plan the development and branding of the web site</w:t>
@@ -554,22 +579,20 @@
         <w:ind w:left="720" w:hanging="360"/>
         <w:contextualSpacing w:val="1"/>
         <w:rPr>
-          <w:rFonts w:ascii="Source Code Pro" w:cs="Source Code Pro" w:eastAsia="Source Code Pro" w:hAnsi="Source Code Pro"/>
-          <w:color w:val="666666"/>
-          <w:sz w:val="18"/>
-          <w:szCs w:val="18"/>
-        </w:rPr>
-      </w:pPr>
-      <w:r>
-        <w:rPr>
+          <w:rFonts w:ascii="Arial" w:cs="Arial" w:eastAsia="Arial" w:hAnsi="Arial"/>
+          <w:color w:val="666666"/>
+          <w:sz w:val="22"/>
+          <w:szCs w:val="22"/>
+        </w:rPr>
+      </w:pPr>
+      <w:r>
+        <w:rPr>
+          <w:rFonts w:ascii="Arial" w:cs="Arial" w:eastAsia="Arial" w:hAnsi="Arial"/>
+          <w:sz w:val="22"/>
+          <w:szCs w:val="22"/>
           <w:rtl w:val="0"/>
         </w:rPr>
         <w:t xml:space="preserve">Build the website from a template</w:t>
-      </w:r>
-      <w:r>
-        <w:rPr>
-          <w:rtl w:val="0"/>
-        </w:rPr>
       </w:r>
     </w:p>
     <w:p>
@@ -590,17 +613,20 @@
         <w:ind w:left="720" w:hanging="360"/>
         <w:contextualSpacing w:val="1"/>
         <w:rPr>
-          <w:rFonts w:ascii="Source Code Pro" w:cs="Source Code Pro" w:eastAsia="Source Code Pro" w:hAnsi="Source Code Pro"/>
-          <w:color w:val="666666"/>
-          <w:sz w:val="18"/>
-          <w:szCs w:val="18"/>
-        </w:rPr>
-      </w:pPr>
-      <w:r>
-        <w:rPr>
-          <w:rtl w:val="0"/>
-        </w:rPr>
-        <w:t xml:space="preserve">Design custom pages for customers</w:t>
+          <w:rFonts w:ascii="Arial" w:cs="Arial" w:eastAsia="Arial" w:hAnsi="Arial"/>
+          <w:sz w:val="22"/>
+          <w:szCs w:val="22"/>
+          <w:u w:val="none"/>
+        </w:rPr>
+      </w:pPr>
+      <w:r>
+        <w:rPr>
+          <w:rFonts w:ascii="Arial" w:cs="Arial" w:eastAsia="Arial" w:hAnsi="Arial"/>
+          <w:sz w:val="22"/>
+          <w:szCs w:val="22"/>
+          <w:rtl w:val="0"/>
+        </w:rPr>
+        <w:t xml:space="preserve">Design new website templates for customer to chose from</w:t>
       </w:r>
     </w:p>
     <w:p>
@@ -621,11 +647,84 @@
         <w:ind w:left="720" w:hanging="360"/>
         <w:contextualSpacing w:val="1"/>
         <w:rPr>
+          <w:rFonts w:ascii="Arial" w:cs="Arial" w:eastAsia="Arial" w:hAnsi="Arial"/>
+          <w:sz w:val="22"/>
+          <w:szCs w:val="22"/>
           <w:u w:val="none"/>
         </w:rPr>
       </w:pPr>
       <w:r>
         <w:rPr>
+          <w:rFonts w:ascii="Arial" w:cs="Arial" w:eastAsia="Arial" w:hAnsi="Arial"/>
+          <w:sz w:val="22"/>
+          <w:szCs w:val="22"/>
+          <w:rtl w:val="0"/>
+        </w:rPr>
+        <w:t xml:space="preserve">Design stock content pages for customer sites</w:t>
+      </w:r>
+    </w:p>
+    <w:p>
+      <w:pPr>
+        <w:numPr>
+          <w:ilvl w:val="0"/>
+          <w:numId w:val="2"/>
+        </w:numPr>
+        <w:pBdr>
+          <w:top w:space="0" w:sz="0" w:val="nil"/>
+          <w:left w:space="0" w:sz="0" w:val="nil"/>
+          <w:bottom w:space="0" w:sz="0" w:val="nil"/>
+          <w:right w:space="0" w:sz="0" w:val="nil"/>
+          <w:between w:space="0" w:sz="0" w:val="nil"/>
+        </w:pBdr>
+        <w:shd w:fill="auto" w:val="clear"/>
+        <w:spacing w:before="120" w:line="288" w:lineRule="auto"/>
+        <w:ind w:left="720" w:hanging="360"/>
+        <w:contextualSpacing w:val="1"/>
+        <w:rPr>
+          <w:rFonts w:ascii="Arial" w:cs="Arial" w:eastAsia="Arial" w:hAnsi="Arial"/>
+          <w:color w:val="666666"/>
+          <w:sz w:val="22"/>
+          <w:szCs w:val="22"/>
+        </w:rPr>
+      </w:pPr>
+      <w:r>
+        <w:rPr>
+          <w:rFonts w:ascii="Arial" w:cs="Arial" w:eastAsia="Arial" w:hAnsi="Arial"/>
+          <w:sz w:val="22"/>
+          <w:szCs w:val="22"/>
+          <w:rtl w:val="0"/>
+        </w:rPr>
+        <w:t xml:space="preserve">Design custom pages for customers</w:t>
+      </w:r>
+    </w:p>
+    <w:p>
+      <w:pPr>
+        <w:numPr>
+          <w:ilvl w:val="0"/>
+          <w:numId w:val="2"/>
+        </w:numPr>
+        <w:pBdr>
+          <w:top w:space="0" w:sz="0" w:val="nil"/>
+          <w:left w:space="0" w:sz="0" w:val="nil"/>
+          <w:bottom w:space="0" w:sz="0" w:val="nil"/>
+          <w:right w:space="0" w:sz="0" w:val="nil"/>
+          <w:between w:space="0" w:sz="0" w:val="nil"/>
+        </w:pBdr>
+        <w:shd w:fill="auto" w:val="clear"/>
+        <w:spacing w:before="120" w:line="288" w:lineRule="auto"/>
+        <w:ind w:left="720" w:hanging="360"/>
+        <w:contextualSpacing w:val="1"/>
+        <w:rPr>
+          <w:rFonts w:ascii="Arial" w:cs="Arial" w:eastAsia="Arial" w:hAnsi="Arial"/>
+          <w:sz w:val="22"/>
+          <w:szCs w:val="22"/>
+        </w:rPr>
+      </w:pPr>
+      <w:r>
+        <w:rPr>
+          <w:rFonts w:ascii="Arial" w:cs="Arial" w:eastAsia="Arial" w:hAnsi="Arial"/>
+          <w:sz w:val="22"/>
+          <w:szCs w:val="22"/>
           <w:rtl w:val="0"/>
         </w:rPr>
         <w:t xml:space="preserve">Fix any design issues that may arise on a customer's site</w:t>
@@ -697,13 +796,46 @@
       </w:pPr>
       <w:r>
         <w:rPr>
+          <w:rtl w:val="0"/>
+        </w:rPr>
+        <w:t xml:space="preserve">Oct</w:t>
+      </w:r>
+      <w:r>
+        <w:rPr>
           <w:rFonts w:ascii="Source Code Pro" w:cs="Source Code Pro" w:eastAsia="Source Code Pro" w:hAnsi="Source Code Pro"/>
           <w:color w:val="666666"/>
           <w:sz w:val="18"/>
           <w:szCs w:val="18"/>
           <w:rtl w:val="0"/>
         </w:rPr>
-        <w:t xml:space="preserve">MONTH 20XX - MONTH 20XX</w:t>
+        <w:t xml:space="preserve"> 20</w:t>
+      </w:r>
+      <w:r>
+        <w:rPr>
+          <w:rtl w:val="0"/>
+        </w:rPr>
+        <w:t xml:space="preserve">15</w:t>
+      </w:r>
+      <w:r>
+        <w:rPr>
+          <w:rFonts w:ascii="Source Code Pro" w:cs="Source Code Pro" w:eastAsia="Source Code Pro" w:hAnsi="Source Code Pro"/>
+          <w:color w:val="666666"/>
+          <w:sz w:val="18"/>
+          <w:szCs w:val="18"/>
+          <w:rtl w:val="0"/>
+        </w:rPr>
+        <w:t xml:space="preserve"> - </w:t>
+      </w:r>
+      <w:r>
+        <w:rPr>
+          <w:rtl w:val="0"/>
+        </w:rPr>
+        <w:t xml:space="preserve">PRESENT</w:t>
+      </w:r>
+      <w:r>
+        <w:rPr>
+          <w:rtl w:val="0"/>
+        </w:rPr>
       </w:r>
     </w:p>
     <w:p>
@@ -880,7 +1012,7 @@
           <w:highlight w:val="white"/>
           <w:rtl w:val="0"/>
         </w:rPr>
-        <w:t xml:space="preserve">For issues that can not be corrected at the moment, I would provide a temporary “work around” for immediate customer issues where appropriate.</w:t>
+        <w:t xml:space="preserve">For issues that can not be corrected at the moment, I would provide a temporary workaround for immediate customer issues where appropriate.</w:t>
       </w:r>
     </w:p>
     <w:p>
@@ -987,7 +1119,7 @@
           <w:highlight w:val="white"/>
           <w:rtl w:val="0"/>
         </w:rPr>
-        <w:t xml:space="preserve">Escalate to senior techinical support if issue is still not resolved</w:t>
+        <w:t xml:space="preserve">Escalate to senior technical support if issue is still not resolved</w:t>
       </w:r>
     </w:p>
     <w:p>
@@ -1062,7 +1194,66 @@
           <w:szCs w:val="18"/>
           <w:rtl w:val="0"/>
         </w:rPr>
-        <w:t xml:space="preserve">MONTH 20XX - MONTH 20XX</w:t>
+        <w:t xml:space="preserve">M</w:t>
+      </w:r>
+      <w:r>
+        <w:rPr>
+          <w:rtl w:val="0"/>
+        </w:rPr>
+        <w:t xml:space="preserve">AY</w:t>
+      </w:r>
+      <w:r>
+        <w:rPr>
+          <w:rFonts w:ascii="Source Code Pro" w:cs="Source Code Pro" w:eastAsia="Source Code Pro" w:hAnsi="Source Code Pro"/>
+          <w:color w:val="666666"/>
+          <w:sz w:val="18"/>
+          <w:szCs w:val="18"/>
+          <w:rtl w:val="0"/>
+        </w:rPr>
+        <w:t xml:space="preserve"> 20</w:t>
+      </w:r>
+      <w:r>
+        <w:rPr>
+          <w:rtl w:val="0"/>
+        </w:rPr>
+        <w:t xml:space="preserve">15</w:t>
+      </w:r>
+      <w:r>
+        <w:rPr>
+          <w:rFonts w:ascii="Source Code Pro" w:cs="Source Code Pro" w:eastAsia="Source Code Pro" w:hAnsi="Source Code Pro"/>
+          <w:color w:val="666666"/>
+          <w:sz w:val="18"/>
+          <w:szCs w:val="18"/>
+          <w:rtl w:val="0"/>
+        </w:rPr>
+        <w:t xml:space="preserve"> - M</w:t>
+      </w:r>
+      <w:r>
+        <w:rPr>
+          <w:rtl w:val="0"/>
+        </w:rPr>
+        <w:t xml:space="preserve">AY</w:t>
+      </w:r>
+      <w:r>
+        <w:rPr>
+          <w:rFonts w:ascii="Source Code Pro" w:cs="Source Code Pro" w:eastAsia="Source Code Pro" w:hAnsi="Source Code Pro"/>
+          <w:color w:val="666666"/>
+          <w:sz w:val="18"/>
+          <w:szCs w:val="18"/>
+          <w:rtl w:val="0"/>
+        </w:rPr>
+        <w:t xml:space="preserve"> 20</w:t>
+      </w:r>
+      <w:r>
+        <w:rPr>
+          <w:rtl w:val="0"/>
+        </w:rPr>
+        <w:t xml:space="preserve">15</w:t>
+      </w:r>
+      <w:r>
+        <w:rPr>
+          <w:rtl w:val="0"/>
+        </w:rPr>
       </w:r>
     </w:p>
     <w:p>
@@ -1104,7 +1295,7 @@
           <w:highlight w:val="white"/>
           <w:rtl w:val="0"/>
         </w:rPr>
-        <w:t xml:space="preserve">For issues that can not be corrected at the moment, I would provide a temporary “work around” for immediate customer issues where appropriate.</w:t>
+        <w:t xml:space="preserve">For issues that can not be corrected at the moment, I would provide a temporary workaround for immediate customer issues where appropriate.</w:t>
       </w:r>
     </w:p>
     <w:p>
@@ -1177,7 +1368,7 @@
           <w:highlight w:val="white"/>
           <w:rtl w:val="0"/>
         </w:rPr>
-        <w:t xml:space="preserve">Escalate to senior techinical support if issue is still not resolved</w:t>
+        <w:t xml:space="preserve">Escalate to senior technical support if issue is still not resolved</w:t>
       </w:r>
     </w:p>
     <w:p>
@@ -1301,13 +1492,51 @@
       </w:pPr>
       <w:r>
         <w:rPr>
+          <w:rtl w:val="0"/>
+        </w:rPr>
+        <w:t xml:space="preserve">Oct</w:t>
+      </w:r>
+      <w:r>
+        <w:rPr>
           <w:rFonts w:ascii="Source Code Pro" w:cs="Source Code Pro" w:eastAsia="Source Code Pro" w:hAnsi="Source Code Pro"/>
           <w:color w:val="666666"/>
           <w:sz w:val="18"/>
           <w:szCs w:val="18"/>
           <w:rtl w:val="0"/>
         </w:rPr>
-        <w:t xml:space="preserve">MONTH 20XX - MONTH 20XX, </w:t>
+        <w:t xml:space="preserve"> 20</w:t>
+      </w:r>
+      <w:r>
+        <w:rPr>
+          <w:rtl w:val="0"/>
+        </w:rPr>
+        <w:t xml:space="preserve">14</w:t>
+      </w:r>
+      <w:r>
+        <w:rPr>
+          <w:rFonts w:ascii="Source Code Pro" w:cs="Source Code Pro" w:eastAsia="Source Code Pro" w:hAnsi="Source Code Pro"/>
+          <w:color w:val="666666"/>
+          <w:sz w:val="18"/>
+          <w:szCs w:val="18"/>
+          <w:rtl w:val="0"/>
+        </w:rPr>
+        <w:t xml:space="preserve"> - </w:t>
+      </w:r>
+      <w:r>
+        <w:rPr>
+          <w:rtl w:val="0"/>
+        </w:rPr>
+        <w:t xml:space="preserve">PRESENT</w:t>
+      </w:r>
+      <w:r>
+        <w:rPr>
+          <w:rFonts w:ascii="Source Code Pro" w:cs="Source Code Pro" w:eastAsia="Source Code Pro" w:hAnsi="Source Code Pro"/>
+          <w:color w:val="666666"/>
+          <w:sz w:val="18"/>
+          <w:szCs w:val="18"/>
+          <w:rtl w:val="0"/>
+        </w:rPr>
+        <w:t xml:space="preserve"> </w:t>
       </w:r>
       <w:r>
         <w:rPr>
@@ -1343,13 +1572,14 @@
       </w:pPr>
       <w:r>
         <w:rPr>
-          <w:rFonts w:ascii="Source Code Pro" w:cs="Source Code Pro" w:eastAsia="Source Code Pro" w:hAnsi="Source Code Pro"/>
-          <w:color w:val="666666"/>
-          <w:sz w:val="18"/>
-          <w:szCs w:val="18"/>
-          <w:rtl w:val="0"/>
-        </w:rPr>
-        <w:t xml:space="preserve">Lorem ipsum dolor sit amet, consectetuer adipiscing elit, sed diam nonummy nibh euismod tincidunt ut laoreet dolore.</w:t>
+          <w:rtl w:val="0"/>
+        </w:rPr>
+        <w:t xml:space="preserve">These classes were provided through the company to continue to help tech improve their skill level. I have focus a majority of my time with web development skills that are closely associated with my job.</w:t>
+      </w:r>
+      <w:r>
+        <w:rPr>
+          <w:rtl w:val="0"/>
+        </w:rPr>
       </w:r>
     </w:p>
     <w:p>

</xml_diff>

<commit_message>
Upload of new resume
</commit_message>
<xml_diff>
--- a/Resume.docx
+++ b/Resume.docx
@@ -1,6 +1,6 @@
 
 <file path=word/document.xml><?xml version="1.0" encoding="utf-8"?>
-<w:document xmlns:mc="http://schemas.openxmlformats.org/markup-compatibility/2006" xmlns:o="urn:schemas-microsoft-com:office:office" xmlns:r="http://schemas.openxmlformats.org/officeDocument/2006/relationships" xmlns:m="http://schemas.openxmlformats.org/officeDocument/2006/math" xmlns:v="urn:schemas-microsoft-com:vml" xmlns:wp="http://schemas.openxmlformats.org/drawingml/2006/wordprocessingDrawing" xmlns:w10="urn:schemas-microsoft-com:office:word" xmlns:w="http://schemas.openxmlformats.org/wordprocessingml/2006/main" xmlns:wne="http://schemas.microsoft.com/office/word/2006/wordml" xmlns:sl="http://schemas.openxmlformats.org/schemaLibrary/2006/main" xmlns:a="http://schemas.openxmlformats.org/drawingml/2006/main" xmlns:pic="http://schemas.openxmlformats.org/drawingml/2006/picture" xmlns:c="http://schemas.openxmlformats.org/drawingml/2006/chart" xmlns:lc="http://schemas.openxmlformats.org/drawingml/2006/lockedCanvas" xmlns:dgm="http://schemas.openxmlformats.org/drawingml/2006/diagram" xmlns:wps="http://schemas.microsoft.com/office/word/2010/wordprocessingShape" xmlns:wpg="http://schemas.microsoft.com/office/word/2010/wordprocessingGroup">
+<w:document xmlns:mc="http://schemas.openxmlformats.org/markup-compatibility/2006" xmlns:o="urn:schemas-microsoft-com:office:office" xmlns:r="http://schemas.openxmlformats.org/officeDocument/2006/relationships" xmlns:m="http://schemas.openxmlformats.org/officeDocument/2006/math" xmlns:v="urn:schemas-microsoft-com:vml" xmlns:wp="http://schemas.openxmlformats.org/drawingml/2006/wordprocessingDrawing" xmlns:w10="urn:schemas-microsoft-com:office:word" xmlns:w="http://schemas.openxmlformats.org/wordprocessingml/2006/main" xmlns:wne="http://schemas.microsoft.com/office/word/2006/wordml" xmlns:sl="http://schemas.openxmlformats.org/schemaLibrary/2006/main" xmlns:a="http://schemas.openxmlformats.org/drawingml/2006/main" xmlns:pic="http://schemas.openxmlformats.org/drawingml/2006/picture" xmlns:c="http://schemas.openxmlformats.org/drawingml/2006/chart" xmlns:lc="http://schemas.openxmlformats.org/drawingml/2006/lockedCanvas" xmlns:dgm="http://schemas.openxmlformats.org/drawingml/2006/diagram" xmlns:wps="http://schemas.microsoft.com/office/word/2010/wordprocessingShape" xmlns:wpg="http://schemas.microsoft.com/office/word/2010/wordprocessingGroup" xmlns:w14="http://schemas.microsoft.com/office/word/2010/wordml" xmlns:w15="http://schemas.microsoft.com/office/word/2012/wordml">
   <w:body>
     <w:p>
       <w:pPr>
@@ -174,7 +174,7 @@
       </w:pPr>
       <w:bookmarkStart w:colFirst="0" w:colLast="0" w:name="_9t7o1m5981vy" w:id="3"/>
       <w:bookmarkEnd w:id="3"/>
-      <w:hyperlink r:id="rId5">
+      <w:hyperlink r:id="rId6">
         <w:r>
           <w:rPr>
             <w:color w:val="ff0000"/>
@@ -267,7 +267,7 @@
                     <pic:cNvPicPr preferRelativeResize="0"/>
                   </pic:nvPicPr>
                   <pic:blipFill>
-                    <a:blip r:embed="rId6"/>
+                    <a:blip r:embed="rId7"/>
                     <a:srcRect b="0" l="0" r="0" t="0"/>
                     <a:stretch>
                       <a:fillRect/>
@@ -372,7 +372,7 @@
         <w:rPr>
           <w:rtl w:val="0"/>
         </w:rPr>
-        <w:t xml:space="preserve">HTML, CSS, JavaScript, JQuery, Sass, JSON, SQL, Bootstrap, Git, Github, Wordpress</w:t>
+        <w:t xml:space="preserve">HTML, CSS, JavaScript/ES5/ES6, OOP, JQuery, Scss/Sass, JSON, SQL, Bootstrap, Git, Github</w:t>
       </w:r>
       <w:r>
         <w:rPr>
@@ -412,7 +412,7 @@
           <w:szCs w:val="24"/>
         </w:rPr>
       </w:pPr>
-      <w:bookmarkStart w:colFirst="0" w:colLast="0" w:name="_rlsx4o5b4mpo" w:id="7"/>
+      <w:bookmarkStart w:colFirst="0" w:colLast="0" w:name="_fkniw9shyear" w:id="7"/>
       <w:bookmarkEnd w:id="7"/>
       <w:r>
         <w:rPr>
@@ -430,43 +430,147 @@
         <w:pStyle w:val="Heading2"/>
         <w:keepNext w:val="0"/>
         <w:keepLines w:val="0"/>
-        <w:pBdr>
-          <w:top w:space="0" w:sz="0" w:val="nil"/>
-          <w:left w:space="0" w:sz="0" w:val="nil"/>
-          <w:bottom w:space="0" w:sz="0" w:val="nil"/>
-          <w:right w:space="0" w:sz="0" w:val="nil"/>
-          <w:between w:space="0" w:sz="0" w:val="nil"/>
-        </w:pBdr>
-        <w:shd w:fill="auto" w:val="clear"/>
         <w:contextualSpacing w:val="0"/>
+        <w:rPr/>
+      </w:pPr>
+      <w:bookmarkStart w:colFirst="0" w:colLast="0" w:name="_k3yivhfp0c0h" w:id="8"/>
+      <w:bookmarkEnd w:id="8"/>
+      <w:r>
+        <w:rPr>
+          <w:rtl w:val="0"/>
+        </w:rPr>
+        <w:t xml:space="preserve">Teleflora, Oklahoma City, Ok</w:t>
+      </w:r>
+      <w:r>
         <w:rPr>
           <w:b w:val="0"/>
           <w:i w:val="1"/>
           <w:color w:val="2e4440"/>
-        </w:rPr>
-      </w:pPr>
-      <w:bookmarkStart w:colFirst="0" w:colLast="0" w:name="_we3ttvrf46v" w:id="8"/>
-      <w:bookmarkEnd w:id="8"/>
-      <w:r>
-        <w:rPr>
-          <w:rtl w:val="0"/>
-        </w:rPr>
-        <w:t xml:space="preserve">Pipeline ROI</w:t>
-      </w:r>
-      <w:r>
-        <w:rPr>
-          <w:rtl w:val="0"/>
-        </w:rPr>
-        <w:t xml:space="preserve">, Oklahoma City, Ok</w:t>
-      </w:r>
-      <w:r>
+          <w:rtl w:val="0"/>
+        </w:rPr>
+        <w:t xml:space="preserve"> - Web Development</w:t>
+      </w:r>
+      <w:r>
+        <w:rPr>
+          <w:rtl w:val="0"/>
+        </w:rPr>
+      </w:r>
+    </w:p>
+    <w:p>
+      <w:pPr>
+        <w:numPr>
+          <w:ilvl w:val="0"/>
+          <w:numId w:val="3"/>
+        </w:numPr>
+        <w:ind w:left="720" w:hanging="360"/>
+        <w:contextualSpacing w:val="1"/>
+        <w:rPr>
+          <w:rFonts w:ascii="Arial" w:cs="Arial" w:eastAsia="Arial" w:hAnsi="Arial"/>
+          <w:sz w:val="22"/>
+          <w:szCs w:val="22"/>
+        </w:rPr>
+      </w:pPr>
+      <w:r>
+        <w:rPr>
+          <w:rFonts w:ascii="Arial" w:cs="Arial" w:eastAsia="Arial" w:hAnsi="Arial"/>
+          <w:sz w:val="22"/>
+          <w:szCs w:val="22"/>
+          <w:rtl w:val="0"/>
+        </w:rPr>
+        <w:t xml:space="preserve">Build standard and custom design sites provided by the design teeam</w:t>
+      </w:r>
+    </w:p>
+    <w:p>
+      <w:pPr>
+        <w:numPr>
+          <w:ilvl w:val="0"/>
+          <w:numId w:val="3"/>
+        </w:numPr>
+        <w:ind w:left="720" w:hanging="360"/>
+        <w:contextualSpacing w:val="1"/>
+        <w:rPr>
+          <w:rFonts w:ascii="Arial" w:cs="Arial" w:eastAsia="Arial" w:hAnsi="Arial"/>
+          <w:sz w:val="22"/>
+          <w:szCs w:val="22"/>
+        </w:rPr>
+      </w:pPr>
+      <w:r>
+        <w:rPr>
+          <w:rFonts w:ascii="Arial" w:cs="Arial" w:eastAsia="Arial" w:hAnsi="Arial"/>
+          <w:sz w:val="22"/>
+          <w:szCs w:val="22"/>
+          <w:rtl w:val="0"/>
+        </w:rPr>
+        <w:t xml:space="preserve">Make the edits and fix site issues across the custom platform</w:t>
+      </w:r>
+    </w:p>
+    <w:p>
+      <w:pPr>
+        <w:numPr>
+          <w:ilvl w:val="0"/>
+          <w:numId w:val="3"/>
+        </w:numPr>
+        <w:ind w:left="720" w:hanging="360"/>
+        <w:contextualSpacing w:val="1"/>
+        <w:rPr>
+          <w:rFonts w:ascii="Arial" w:cs="Arial" w:eastAsia="Arial" w:hAnsi="Arial"/>
+          <w:sz w:val="22"/>
+          <w:szCs w:val="22"/>
+          <w:u w:val="none"/>
+        </w:rPr>
+      </w:pPr>
+      <w:r>
+        <w:rPr>
+          <w:rFonts w:ascii="Arial" w:cs="Arial" w:eastAsia="Arial" w:hAnsi="Arial"/>
+          <w:sz w:val="22"/>
+          <w:szCs w:val="22"/>
+          <w:rtl w:val="0"/>
+        </w:rPr>
+        <w:t xml:space="preserve">Document the process of building the custom designs.</w:t>
+      </w:r>
+    </w:p>
+    <w:p>
+      <w:pPr>
+        <w:pStyle w:val="Heading2"/>
+        <w:keepNext w:val="0"/>
+        <w:keepLines w:val="0"/>
+        <w:pBdr>
+          <w:top w:space="0" w:sz="0" w:val="nil"/>
+          <w:left w:space="0" w:sz="0" w:val="nil"/>
+          <w:bottom w:space="0" w:sz="0" w:val="nil"/>
+          <w:right w:space="0" w:sz="0" w:val="nil"/>
+          <w:between w:space="0" w:sz="0" w:val="nil"/>
+        </w:pBdr>
+        <w:shd w:fill="auto" w:val="clear"/>
+        <w:contextualSpacing w:val="0"/>
         <w:rPr>
           <w:b w:val="0"/>
           <w:i w:val="1"/>
           <w:color w:val="2e4440"/>
-          <w:rtl w:val="0"/>
-        </w:rPr>
-        <w:t xml:space="preserve"> — Web Design</w:t>
+        </w:rPr>
+      </w:pPr>
+      <w:bookmarkStart w:colFirst="0" w:colLast="0" w:name="_we3ttvrf46v" w:id="9"/>
+      <w:bookmarkEnd w:id="9"/>
+      <w:r>
+        <w:rPr>
+          <w:rtl w:val="0"/>
+        </w:rPr>
+        <w:t xml:space="preserve">Pipeline ROI</w:t>
+      </w:r>
+      <w:r>
+        <w:rPr>
+          <w:rtl w:val="0"/>
+        </w:rPr>
+        <w:t xml:space="preserve">, Oklahoma City, Ok</w:t>
+      </w:r>
+      <w:r>
+        <w:rPr>
+          <w:b w:val="0"/>
+          <w:i w:val="1"/>
+          <w:color w:val="2e4440"/>
+          <w:rtl w:val="0"/>
+        </w:rPr>
+        <w:t xml:space="preserve"> — Web Development/Design</w:t>
       </w:r>
     </w:p>
     <w:p>
@@ -750,8 +854,8 @@
           <w:color w:val="2e4440"/>
         </w:rPr>
       </w:pPr>
-      <w:bookmarkStart w:colFirst="0" w:colLast="0" w:name="_t4o00a49yq9e" w:id="9"/>
-      <w:bookmarkEnd w:id="9"/>
+      <w:bookmarkStart w:colFirst="0" w:colLast="0" w:name="_t4o00a49yq9e" w:id="10"/>
+      <w:bookmarkEnd w:id="10"/>
       <w:r>
         <w:rPr>
           <w:rtl w:val="0"/>
@@ -842,7 +946,7 @@
       <w:pPr>
         <w:numPr>
           <w:ilvl w:val="0"/>
-          <w:numId w:val="3"/>
+          <w:numId w:val="4"/>
         </w:numPr>
         <w:pBdr>
           <w:top w:space="0" w:sz="0" w:val="nil"/>
@@ -877,7 +981,7 @@
       <w:pPr>
         <w:numPr>
           <w:ilvl w:val="0"/>
-          <w:numId w:val="3"/>
+          <w:numId w:val="4"/>
         </w:numPr>
         <w:pBdr>
           <w:top w:space="0" w:sz="0" w:val="nil"/>
@@ -913,7 +1017,7 @@
       <w:pPr>
         <w:numPr>
           <w:ilvl w:val="0"/>
-          <w:numId w:val="3"/>
+          <w:numId w:val="4"/>
         </w:numPr>
         <w:pBdr>
           <w:top w:space="0" w:sz="0" w:val="nil"/>
@@ -949,7 +1053,7 @@
       <w:pPr>
         <w:numPr>
           <w:ilvl w:val="0"/>
-          <w:numId w:val="3"/>
+          <w:numId w:val="4"/>
         </w:numPr>
         <w:pBdr>
           <w:top w:space="0" w:sz="0" w:val="nil"/>
@@ -984,7 +1088,7 @@
       <w:pPr>
         <w:numPr>
           <w:ilvl w:val="0"/>
-          <w:numId w:val="3"/>
+          <w:numId w:val="4"/>
         </w:numPr>
         <w:pBdr>
           <w:top w:space="0" w:sz="0" w:val="nil"/>
@@ -1019,7 +1123,7 @@
       <w:pPr>
         <w:numPr>
           <w:ilvl w:val="0"/>
-          <w:numId w:val="3"/>
+          <w:numId w:val="4"/>
         </w:numPr>
         <w:pBdr>
           <w:top w:space="0" w:sz="0" w:val="nil"/>
@@ -1054,7 +1158,7 @@
       <w:pPr>
         <w:numPr>
           <w:ilvl w:val="0"/>
-          <w:numId w:val="3"/>
+          <w:numId w:val="4"/>
         </w:numPr>
         <w:pBdr>
           <w:top w:space="0" w:sz="0" w:val="nil"/>
@@ -1090,7 +1194,7 @@
       <w:pPr>
         <w:numPr>
           <w:ilvl w:val="0"/>
-          <w:numId w:val="3"/>
+          <w:numId w:val="4"/>
         </w:numPr>
         <w:pBdr>
           <w:top w:space="0" w:sz="0" w:val="nil"/>
@@ -1142,8 +1246,8 @@
           <w:color w:val="2e4440"/>
         </w:rPr>
       </w:pPr>
-      <w:bookmarkStart w:colFirst="0" w:colLast="0" w:name="_7s9nw27jflea" w:id="10"/>
-      <w:bookmarkEnd w:id="10"/>
+      <w:bookmarkStart w:colFirst="0" w:colLast="0" w:name="_7s9nw27jflea" w:id="11"/>
+      <w:bookmarkEnd w:id="11"/>
       <w:r>
         <w:rPr>
           <w:rtl w:val="0"/>
@@ -1414,8 +1518,8 @@
           <w:szCs w:val="24"/>
         </w:rPr>
       </w:pPr>
-      <w:bookmarkStart w:colFirst="0" w:colLast="0" w:name="_dlaoxi3ta2x2" w:id="11"/>
-      <w:bookmarkEnd w:id="11"/>
+      <w:bookmarkStart w:colFirst="0" w:colLast="0" w:name="_dlaoxi3ta2x2" w:id="12"/>
+      <w:bookmarkEnd w:id="12"/>
       <w:r>
         <w:rPr>
           <w:rFonts w:ascii="Oswald" w:cs="Oswald" w:eastAsia="Oswald" w:hAnsi="Oswald"/>
@@ -1447,8 +1551,8 @@
           <w:color w:val="2e4440"/>
         </w:rPr>
       </w:pPr>
-      <w:bookmarkStart w:colFirst="0" w:colLast="0" w:name="_utayan5c2wml" w:id="12"/>
-      <w:bookmarkEnd w:id="12"/>
+      <w:bookmarkStart w:colFirst="0" w:colLast="0" w:name="_utayan5c2wml" w:id="13"/>
+      <w:bookmarkEnd w:id="13"/>
       <w:r>
         <w:rPr>
           <w:rtl w:val="0"/>
@@ -1604,7 +1708,7 @@
       </w:r>
     </w:p>
     <w:sectPr>
-      <w:footerReference r:id="rId7" w:type="default"/>
+      <w:footerReference r:id="rId8" w:type="default"/>
       <w:pgSz w:h="15840" w:w="12240"/>
       <w:pgMar w:bottom="720" w:top="720" w:left="1800" w:right="1800" w:header="0"/>
       <w:pgNumType w:start="1"/>
@@ -1614,7 +1718,7 @@
 </file>
 
 <file path=word/footer1.xml><?xml version="1.0" encoding="utf-8"?>
-<w:ftr xmlns:mc="http://schemas.openxmlformats.org/markup-compatibility/2006" xmlns:o="urn:schemas-microsoft-com:office:office" xmlns:r="http://schemas.openxmlformats.org/officeDocument/2006/relationships" xmlns:m="http://schemas.openxmlformats.org/officeDocument/2006/math" xmlns:v="urn:schemas-microsoft-com:vml" xmlns:wp="http://schemas.openxmlformats.org/drawingml/2006/wordprocessingDrawing" xmlns:w10="urn:schemas-microsoft-com:office:word" xmlns:w="http://schemas.openxmlformats.org/wordprocessingml/2006/main" xmlns:wne="http://schemas.microsoft.com/office/word/2006/wordml" xmlns:sl="http://schemas.openxmlformats.org/schemaLibrary/2006/main" xmlns:a="http://schemas.openxmlformats.org/drawingml/2006/main" xmlns:pic="http://schemas.openxmlformats.org/drawingml/2006/picture" xmlns:c="http://schemas.openxmlformats.org/drawingml/2006/chart" xmlns:lc="http://schemas.openxmlformats.org/drawingml/2006/lockedCanvas" xmlns:dgm="http://schemas.openxmlformats.org/drawingml/2006/diagram" xmlns:wps="http://schemas.microsoft.com/office/word/2010/wordprocessingShape" xmlns:wpg="http://schemas.microsoft.com/office/word/2010/wordprocessingGroup">
+<w:ftr xmlns:mc="http://schemas.openxmlformats.org/markup-compatibility/2006" xmlns:o="urn:schemas-microsoft-com:office:office" xmlns:r="http://schemas.openxmlformats.org/officeDocument/2006/relationships" xmlns:m="http://schemas.openxmlformats.org/officeDocument/2006/math" xmlns:v="urn:schemas-microsoft-com:vml" xmlns:wp="http://schemas.openxmlformats.org/drawingml/2006/wordprocessingDrawing" xmlns:w10="urn:schemas-microsoft-com:office:word" xmlns:w="http://schemas.openxmlformats.org/wordprocessingml/2006/main" xmlns:wne="http://schemas.microsoft.com/office/word/2006/wordml" xmlns:sl="http://schemas.openxmlformats.org/schemaLibrary/2006/main" xmlns:a="http://schemas.openxmlformats.org/drawingml/2006/main" xmlns:pic="http://schemas.openxmlformats.org/drawingml/2006/picture" xmlns:c="http://schemas.openxmlformats.org/drawingml/2006/chart" xmlns:lc="http://schemas.openxmlformats.org/drawingml/2006/lockedCanvas" xmlns:dgm="http://schemas.openxmlformats.org/drawingml/2006/diagram" xmlns:wps="http://schemas.microsoft.com/office/word/2010/wordprocessingShape" xmlns:wpg="http://schemas.microsoft.com/office/word/2010/wordprocessingGroup" xmlns:w14="http://schemas.microsoft.com/office/word/2010/wordml" xmlns:w15="http://schemas.microsoft.com/office/word/2012/wordml">
   <w:p>
     <w:pPr>
       <w:pBdr>
@@ -1638,7 +1742,7 @@
 </file>
 
 <file path=word/numbering.xml><?xml version="1.0" encoding="utf-8"?>
-<w:numbering xmlns:mc="http://schemas.openxmlformats.org/markup-compatibility/2006" xmlns:o="urn:schemas-microsoft-com:office:office" xmlns:r="http://schemas.openxmlformats.org/officeDocument/2006/relationships" xmlns:m="http://schemas.openxmlformats.org/officeDocument/2006/math" xmlns:v="urn:schemas-microsoft-com:vml" xmlns:wp="http://schemas.openxmlformats.org/drawingml/2006/wordprocessingDrawing" xmlns:w10="urn:schemas-microsoft-com:office:word" xmlns:w="http://schemas.openxmlformats.org/wordprocessingml/2006/main" xmlns:wne="http://schemas.microsoft.com/office/word/2006/wordml" xmlns:sl="http://schemas.openxmlformats.org/schemaLibrary/2006/main" xmlns:a="http://schemas.openxmlformats.org/drawingml/2006/main" xmlns:pic="http://schemas.openxmlformats.org/drawingml/2006/picture" xmlns:c="http://schemas.openxmlformats.org/drawingml/2006/chart" xmlns:lc="http://schemas.openxmlformats.org/drawingml/2006/lockedCanvas" xmlns:dgm="http://schemas.openxmlformats.org/drawingml/2006/diagram" xmlns:wps="http://schemas.microsoft.com/office/word/2010/wordprocessingShape" xmlns:wpg="http://schemas.microsoft.com/office/word/2010/wordprocessingGroup">
+<w:numbering xmlns:mc="http://schemas.openxmlformats.org/markup-compatibility/2006" xmlns:o="urn:schemas-microsoft-com:office:office" xmlns:r="http://schemas.openxmlformats.org/officeDocument/2006/relationships" xmlns:m="http://schemas.openxmlformats.org/officeDocument/2006/math" xmlns:v="urn:schemas-microsoft-com:vml" xmlns:wp="http://schemas.openxmlformats.org/drawingml/2006/wordprocessingDrawing" xmlns:w10="urn:schemas-microsoft-com:office:word" xmlns:w="http://schemas.openxmlformats.org/wordprocessingml/2006/main" xmlns:wne="http://schemas.microsoft.com/office/word/2006/wordml" xmlns:sl="http://schemas.openxmlformats.org/schemaLibrary/2006/main" xmlns:a="http://schemas.openxmlformats.org/drawingml/2006/main" xmlns:pic="http://schemas.openxmlformats.org/drawingml/2006/picture" xmlns:c="http://schemas.openxmlformats.org/drawingml/2006/chart" xmlns:lc="http://schemas.openxmlformats.org/drawingml/2006/lockedCanvas" xmlns:dgm="http://schemas.openxmlformats.org/drawingml/2006/diagram" xmlns:wps="http://schemas.microsoft.com/office/word/2010/wordprocessingShape" xmlns:wpg="http://schemas.microsoft.com/office/word/2010/wordprocessingGroup" xmlns:w14="http://schemas.microsoft.com/office/word/2010/wordml" xmlns:w15="http://schemas.microsoft.com/office/word/2012/wordml">
   <w:abstractNum w:abstractNumId="1">
     <w:lvl w:ilvl="0">
       <w:start w:val="1"/>
@@ -1860,6 +1964,116 @@
     </w:lvl>
   </w:abstractNum>
   <w:abstractNum w:abstractNumId="3">
+    <w:lvl w:ilvl="0">
+      <w:start w:val="1"/>
+      <w:numFmt w:val="bullet"/>
+      <w:lvlText w:val="●"/>
+      <w:lvlJc w:val="left"/>
+      <w:pPr>
+        <w:ind w:left="720" w:hanging="360"/>
+      </w:pPr>
+      <w:rPr>
+        <w:u w:val="none"/>
+      </w:rPr>
+    </w:lvl>
+    <w:lvl w:ilvl="1">
+      <w:start w:val="1"/>
+      <w:numFmt w:val="bullet"/>
+      <w:lvlText w:val="○"/>
+      <w:lvlJc w:val="left"/>
+      <w:pPr>
+        <w:ind w:left="1440" w:hanging="360"/>
+      </w:pPr>
+      <w:rPr>
+        <w:u w:val="none"/>
+      </w:rPr>
+    </w:lvl>
+    <w:lvl w:ilvl="2">
+      <w:start w:val="1"/>
+      <w:numFmt w:val="bullet"/>
+      <w:lvlText w:val="■"/>
+      <w:lvlJc w:val="left"/>
+      <w:pPr>
+        <w:ind w:left="2160" w:hanging="360"/>
+      </w:pPr>
+      <w:rPr>
+        <w:u w:val="none"/>
+      </w:rPr>
+    </w:lvl>
+    <w:lvl w:ilvl="3">
+      <w:start w:val="1"/>
+      <w:numFmt w:val="bullet"/>
+      <w:lvlText w:val="●"/>
+      <w:lvlJc w:val="left"/>
+      <w:pPr>
+        <w:ind w:left="2880" w:hanging="360"/>
+      </w:pPr>
+      <w:rPr>
+        <w:u w:val="none"/>
+      </w:rPr>
+    </w:lvl>
+    <w:lvl w:ilvl="4">
+      <w:start w:val="1"/>
+      <w:numFmt w:val="bullet"/>
+      <w:lvlText w:val="○"/>
+      <w:lvlJc w:val="left"/>
+      <w:pPr>
+        <w:ind w:left="3600" w:hanging="360"/>
+      </w:pPr>
+      <w:rPr>
+        <w:u w:val="none"/>
+      </w:rPr>
+    </w:lvl>
+    <w:lvl w:ilvl="5">
+      <w:start w:val="1"/>
+      <w:numFmt w:val="bullet"/>
+      <w:lvlText w:val="■"/>
+      <w:lvlJc w:val="left"/>
+      <w:pPr>
+        <w:ind w:left="4320" w:hanging="360"/>
+      </w:pPr>
+      <w:rPr>
+        <w:u w:val="none"/>
+      </w:rPr>
+    </w:lvl>
+    <w:lvl w:ilvl="6">
+      <w:start w:val="1"/>
+      <w:numFmt w:val="bullet"/>
+      <w:lvlText w:val="●"/>
+      <w:lvlJc w:val="left"/>
+      <w:pPr>
+        <w:ind w:left="5040" w:hanging="360"/>
+      </w:pPr>
+      <w:rPr>
+        <w:u w:val="none"/>
+      </w:rPr>
+    </w:lvl>
+    <w:lvl w:ilvl="7">
+      <w:start w:val="1"/>
+      <w:numFmt w:val="bullet"/>
+      <w:lvlText w:val="○"/>
+      <w:lvlJc w:val="left"/>
+      <w:pPr>
+        <w:ind w:left="5760" w:hanging="360"/>
+      </w:pPr>
+      <w:rPr>
+        <w:u w:val="none"/>
+      </w:rPr>
+    </w:lvl>
+    <w:lvl w:ilvl="8">
+      <w:start w:val="1"/>
+      <w:numFmt w:val="bullet"/>
+      <w:lvlText w:val="■"/>
+      <w:lvlJc w:val="left"/>
+      <w:pPr>
+        <w:ind w:left="6480" w:hanging="360"/>
+      </w:pPr>
+      <w:rPr>
+        <w:u w:val="none"/>
+      </w:rPr>
+    </w:lvl>
+  </w:abstractNum>
+  <w:abstractNum w:abstractNumId="4">
     <w:lvl w:ilvl="0">
       <w:start w:val="1"/>
       <w:numFmt w:val="bullet"/>
@@ -1978,45 +2192,28 @@
   <w:num w:numId="3">
     <w:abstractNumId w:val="3"/>
   </w:num>
+  <w:num w:numId="4">
+    <w:abstractNumId w:val="4"/>
+  </w:num>
 </w:numbering>
 </file>
 
 <file path=word/styles.xml><?xml version="1.0" encoding="utf-8"?>
-<w:styles xmlns:mc="http://schemas.openxmlformats.org/markup-compatibility/2006" xmlns:o="urn:schemas-microsoft-com:office:office" xmlns:r="http://schemas.openxmlformats.org/officeDocument/2006/relationships" xmlns:m="http://schemas.openxmlformats.org/officeDocument/2006/math" xmlns:v="urn:schemas-microsoft-com:vml" xmlns:wp="http://schemas.openxmlformats.org/drawingml/2006/wordprocessingDrawing" xmlns:w10="urn:schemas-microsoft-com:office:word" xmlns:w="http://schemas.openxmlformats.org/wordprocessingml/2006/main" xmlns:wne="http://schemas.microsoft.com/office/word/2006/wordml" xmlns:sl="http://schemas.openxmlformats.org/schemaLibrary/2006/main" xmlns:a="http://schemas.openxmlformats.org/drawingml/2006/main" xmlns:pic="http://schemas.openxmlformats.org/drawingml/2006/picture" xmlns:c="http://schemas.openxmlformats.org/drawingml/2006/chart" xmlns:lc="http://schemas.openxmlformats.org/drawingml/2006/lockedCanvas" xmlns:dgm="http://schemas.openxmlformats.org/drawingml/2006/diagram" xmlns:wps="http://schemas.microsoft.com/office/word/2010/wordprocessingShape" xmlns:wpg="http://schemas.microsoft.com/office/word/2010/wordprocessingGroup">
+<w:styles xmlns:mc="http://schemas.openxmlformats.org/markup-compatibility/2006" xmlns:o="urn:schemas-microsoft-com:office:office" xmlns:r="http://schemas.openxmlformats.org/officeDocument/2006/relationships" xmlns:m="http://schemas.openxmlformats.org/officeDocument/2006/math" xmlns:v="urn:schemas-microsoft-com:vml" xmlns:wp="http://schemas.openxmlformats.org/drawingml/2006/wordprocessingDrawing" xmlns:w10="urn:schemas-microsoft-com:office:word" xmlns:w="http://schemas.openxmlformats.org/wordprocessingml/2006/main" xmlns:wne="http://schemas.microsoft.com/office/word/2006/wordml" xmlns:sl="http://schemas.openxmlformats.org/schemaLibrary/2006/main" xmlns:a="http://schemas.openxmlformats.org/drawingml/2006/main" xmlns:pic="http://schemas.openxmlformats.org/drawingml/2006/picture" xmlns:c="http://schemas.openxmlformats.org/drawingml/2006/chart" xmlns:lc="http://schemas.openxmlformats.org/drawingml/2006/lockedCanvas" xmlns:dgm="http://schemas.openxmlformats.org/drawingml/2006/diagram" xmlns:wps="http://schemas.microsoft.com/office/word/2010/wordprocessingShape" xmlns:wpg="http://schemas.microsoft.com/office/word/2010/wordprocessingGroup" xmlns:w14="http://schemas.microsoft.com/office/word/2010/wordml" xmlns:w15="http://schemas.microsoft.com/office/word/2012/wordml">
   <w:docDefaults>
     <w:rPrDefault>
       <w:rPr>
         <w:rFonts w:ascii="Source Code Pro" w:cs="Source Code Pro" w:eastAsia="Source Code Pro" w:hAnsi="Source Code Pro"/>
-        <w:b w:val="0"/>
-        <w:i w:val="0"/>
-        <w:smallCaps w:val="0"/>
-        <w:strike w:val="0"/>
         <w:color w:val="666666"/>
         <w:sz w:val="18"/>
         <w:szCs w:val="18"/>
-        <w:u w:val="none"/>
-        <w:shd w:fill="auto" w:val="clear"/>
-        <w:vertAlign w:val="baseline"/>
         <w:lang w:val="en"/>
       </w:rPr>
     </w:rPrDefault>
     <w:pPrDefault>
       <w:pPr>
-        <w:keepNext w:val="0"/>
-        <w:keepLines w:val="0"/>
-        <w:widowControl w:val="1"/>
-        <w:pBdr>
-          <w:top w:space="0" w:sz="0" w:val="nil"/>
-          <w:left w:space="0" w:sz="0" w:val="nil"/>
-          <w:bottom w:space="0" w:sz="0" w:val="nil"/>
-          <w:right w:space="0" w:sz="0" w:val="nil"/>
-          <w:between w:space="0" w:sz="0" w:val="nil"/>
-        </w:pBdr>
-        <w:shd w:fill="auto" w:val="clear"/>
-        <w:spacing w:after="0" w:before="120" w:line="288" w:lineRule="auto"/>
-        <w:ind w:left="-15" w:right="0" w:firstLine="0"/>
-        <w:contextualSpacing w:val="0"/>
-        <w:jc w:val="left"/>
+        <w:spacing w:before="120" w:line="288" w:lineRule="auto"/>
+        <w:ind w:left="-15" w:firstLine="0"/>
       </w:pPr>
     </w:pPrDefault>
   </w:docDefaults>
@@ -2159,4 +2356,324 @@
     </w:rPr>
   </w:style>
 </w:styles>
+</file>
+
+<file path=word/theme/theme1.xml><?xml version="1.0" encoding="utf-8"?>
+<a:theme xmlns:a="http://schemas.openxmlformats.org/drawingml/2006/main" name="Office Theme">
+  <a:themeElements>
+    <a:clrScheme name="Office">
+      <a:dk1>
+        <a:sysClr val="windowText" lastClr="000000"/>
+      </a:dk1>
+      <a:lt1>
+        <a:sysClr val="window" lastClr="FFFFFF"/>
+      </a:lt1>
+      <a:dk2>
+        <a:srgbClr val="1F497D"/>
+      </a:dk2>
+      <a:lt2>
+        <a:srgbClr val="EEECE1"/>
+      </a:lt2>
+      <a:accent1>
+        <a:srgbClr val="4F81BD"/>
+      </a:accent1>
+      <a:accent2>
+        <a:srgbClr val="C0504D"/>
+      </a:accent2>
+      <a:accent3>
+        <a:srgbClr val="9BBB59"/>
+      </a:accent3>
+      <a:accent4>
+        <a:srgbClr val="8064A2"/>
+      </a:accent4>
+      <a:accent5>
+        <a:srgbClr val="4BACC6"/>
+      </a:accent5>
+      <a:accent6>
+        <a:srgbClr val="F79646"/>
+      </a:accent6>
+      <a:hlink>
+        <a:srgbClr val="0000FF"/>
+      </a:hlink>
+      <a:folHlink>
+        <a:srgbClr val="800080"/>
+      </a:folHlink>
+    </a:clrScheme>
+    <a:fontScheme name="Office">
+      <a:majorFont>
+        <a:latin typeface="Calibri"/>
+        <a:ea typeface=""/>
+        <a:cs typeface=""/>
+        <a:font script="Jpan" typeface="ＭＳ ゴシック"/>
+        <a:font script="Hang" typeface="맑은 고딕"/>
+        <a:font script="Hans" typeface="宋体"/>
+        <a:font script="Hant" typeface="新細明體"/>
+        <a:font script="Arab" typeface="Times New Roman"/>
+        <a:font script="Hebr" typeface="Times New Roman"/>
+        <a:font script="Thai" typeface="Angsana New"/>
+        <a:font script="Ethi" typeface="Nyala"/>
+        <a:font script="Beng" typeface="Vrinda"/>
+        <a:font script="Gujr" typeface="Shruti"/>
+        <a:font script="Khmr" typeface="MoolBoran"/>
+        <a:font script="Knda" typeface="Tunga"/>
+        <a:font script="Guru" typeface="Raavi"/>
+        <a:font script="Cans" typeface="Euphemia"/>
+        <a:font script="Cher" typeface="Plantagenet Cherokee"/>
+        <a:font script="Yiii" typeface="Microsoft Yi Baiti"/>
+        <a:font script="Tibt" typeface="Microsoft Himalaya"/>
+        <a:font script="Thaa" typeface="MV Boli"/>
+        <a:font script="Deva" typeface="Mangal"/>
+        <a:font script="Telu" typeface="Gautami"/>
+        <a:font script="Taml" typeface="Latha"/>
+        <a:font script="Syrc" typeface="Estrangelo Edessa"/>
+        <a:font script="Orya" typeface="Kalinga"/>
+        <a:font script="Mlym" typeface="Kartika"/>
+        <a:font script="Laoo" typeface="DokChampa"/>
+        <a:font script="Sinh" typeface="Iskoola Pota"/>
+        <a:font script="Mong" typeface="Mongolian Baiti"/>
+        <a:font script="Viet" typeface="Times New Roman"/>
+        <a:font script="Uigh" typeface="Microsoft Uighur"/>
+        <a:font script="Geor" typeface="Sylfaen"/>
+      </a:majorFont>
+      <a:minorFont>
+        <a:latin typeface="Cambria"/>
+        <a:ea typeface=""/>
+        <a:cs typeface=""/>
+        <a:font script="Jpan" typeface="ＭＳ 明朝"/>
+        <a:font script="Hang" typeface="맑은 고딕"/>
+        <a:font script="Hans" typeface="宋体"/>
+        <a:font script="Hant" typeface="新細明體"/>
+        <a:font script="Arab" typeface="Arial"/>
+        <a:font script="Hebr" typeface="Arial"/>
+        <a:font script="Thai" typeface="Cordia New"/>
+        <a:font script="Ethi" typeface="Nyala"/>
+        <a:font script="Beng" typeface="Vrinda"/>
+        <a:font script="Gujr" typeface="Shruti"/>
+        <a:font script="Khmr" typeface="DaunPenh"/>
+        <a:font script="Knda" typeface="Tunga"/>
+        <a:font script="Guru" typeface="Raavi"/>
+        <a:font script="Cans" typeface="Euphemia"/>
+        <a:font script="Cher" typeface="Plantagenet Cherokee"/>
+        <a:font script="Yiii" typeface="Microsoft Yi Baiti"/>
+        <a:font script="Tibt" typeface="Microsoft Himalaya"/>
+        <a:font script="Thaa" typeface="MV Boli"/>
+        <a:font script="Deva" typeface="Mangal"/>
+        <a:font script="Telu" typeface="Gautami"/>
+        <a:font script="Taml" typeface="Latha"/>
+        <a:font script="Syrc" typeface="Estrangelo Edessa"/>
+        <a:font script="Orya" typeface="Kalinga"/>
+        <a:font script="Mlym" typeface="Kartika"/>
+        <a:font script="Laoo" typeface="DokChampa"/>
+        <a:font script="Sinh" typeface="Iskoola Pota"/>
+        <a:font script="Mong" typeface="Mongolian Baiti"/>
+        <a:font script="Viet" typeface="Arial"/>
+        <a:font script="Uigh" typeface="Microsoft Uighur"/>
+        <a:font script="Geor" typeface="Sylfaen"/>
+      </a:minorFont>
+    </a:fontScheme>
+    <a:fmtScheme name="Office">
+      <a:fillStyleLst>
+        <a:solidFill>
+          <a:schemeClr val="phClr"/>
+        </a:solidFill>
+        <a:gradFill rotWithShape="1">
+          <a:gsLst>
+            <a:gs pos="0">
+              <a:schemeClr val="phClr">
+                <a:tint val="50000"/>
+                <a:satMod val="300000"/>
+              </a:schemeClr>
+            </a:gs>
+            <a:gs pos="35000">
+              <a:schemeClr val="phClr">
+                <a:tint val="37000"/>
+                <a:satMod val="300000"/>
+              </a:schemeClr>
+            </a:gs>
+            <a:gs pos="100000">
+              <a:schemeClr val="phClr">
+                <a:tint val="15000"/>
+                <a:satMod val="350000"/>
+              </a:schemeClr>
+            </a:gs>
+          </a:gsLst>
+          <a:lin ang="16200000" scaled="1"/>
+        </a:gradFill>
+        <a:gradFill rotWithShape="1">
+          <a:gsLst>
+            <a:gs pos="0">
+              <a:schemeClr val="phClr">
+                <a:tint val="100000"/>
+                <a:shade val="100000"/>
+                <a:satMod val="130000"/>
+              </a:schemeClr>
+            </a:gs>
+            <a:gs pos="100000">
+              <a:schemeClr val="phClr">
+                <a:tint val="50000"/>
+                <a:shade val="100000"/>
+                <a:satMod val="350000"/>
+              </a:schemeClr>
+            </a:gs>
+          </a:gsLst>
+          <a:lin ang="16200000" scaled="0"/>
+        </a:gradFill>
+      </a:fillStyleLst>
+      <a:lnStyleLst>
+        <a:ln w="9525" cap="flat" cmpd="sng" algn="ctr">
+          <a:solidFill>
+            <a:schemeClr val="phClr">
+              <a:shade val="95000"/>
+              <a:satMod val="105000"/>
+            </a:schemeClr>
+          </a:solidFill>
+          <a:prstDash val="solid"/>
+        </a:ln>
+        <a:ln w="25400" cap="flat" cmpd="sng" algn="ctr">
+          <a:solidFill>
+            <a:schemeClr val="phClr"/>
+          </a:solidFill>
+          <a:prstDash val="solid"/>
+        </a:ln>
+        <a:ln w="38100" cap="flat" cmpd="sng" algn="ctr">
+          <a:solidFill>
+            <a:schemeClr val="phClr"/>
+          </a:solidFill>
+          <a:prstDash val="solid"/>
+        </a:ln>
+      </a:lnStyleLst>
+      <a:effectStyleLst>
+        <a:effectStyle>
+          <a:effectLst>
+            <a:outerShdw blurRad="40000" dist="20000" dir="5400000" rotWithShape="0">
+              <a:srgbClr val="000000">
+                <a:alpha val="38000"/>
+              </a:srgbClr>
+            </a:outerShdw>
+          </a:effectLst>
+        </a:effectStyle>
+        <a:effectStyle>
+          <a:effectLst>
+            <a:outerShdw blurRad="40000" dist="23000" dir="5400000" rotWithShape="0">
+              <a:srgbClr val="000000">
+                <a:alpha val="35000"/>
+              </a:srgbClr>
+            </a:outerShdw>
+          </a:effectLst>
+        </a:effectStyle>
+        <a:effectStyle>
+          <a:effectLst>
+            <a:outerShdw blurRad="40000" dist="23000" dir="5400000" rotWithShape="0">
+              <a:srgbClr val="000000">
+                <a:alpha val="35000"/>
+              </a:srgbClr>
+            </a:outerShdw>
+          </a:effectLst>
+          <a:scene3d>
+            <a:camera prst="orthographicFront">
+              <a:rot lat="0" lon="0" rev="0"/>
+            </a:camera>
+            <a:lightRig rig="threePt" dir="t">
+              <a:rot lat="0" lon="0" rev="1200000"/>
+            </a:lightRig>
+          </a:scene3d>
+          <a:sp3d>
+            <a:bevelT w="63500" h="25400"/>
+          </a:sp3d>
+        </a:effectStyle>
+      </a:effectStyleLst>
+      <a:bgFillStyleLst>
+        <a:solidFill>
+          <a:schemeClr val="phClr"/>
+        </a:solidFill>
+        <a:gradFill rotWithShape="1">
+          <a:gsLst>
+            <a:gs pos="0">
+              <a:schemeClr val="phClr">
+                <a:tint val="40000"/>
+                <a:satMod val="350000"/>
+              </a:schemeClr>
+            </a:gs>
+            <a:gs pos="40000">
+              <a:schemeClr val="phClr">
+                <a:tint val="45000"/>
+                <a:shade val="99000"/>
+                <a:satMod val="350000"/>
+              </a:schemeClr>
+            </a:gs>
+            <a:gs pos="100000">
+              <a:schemeClr val="phClr">
+                <a:shade val="20000"/>
+                <a:satMod val="255000"/>
+              </a:schemeClr>
+            </a:gs>
+          </a:gsLst>
+          <a:path path="circle">
+            <a:fillToRect l="50000" t="-80000" r="50000" b="180000"/>
+          </a:path>
+        </a:gradFill>
+        <a:gradFill rotWithShape="1">
+          <a:gsLst>
+            <a:gs pos="0">
+              <a:schemeClr val="phClr">
+                <a:tint val="80000"/>
+                <a:satMod val="300000"/>
+              </a:schemeClr>
+            </a:gs>
+            <a:gs pos="100000">
+              <a:schemeClr val="phClr">
+                <a:shade val="30000"/>
+                <a:satMod val="200000"/>
+              </a:schemeClr>
+            </a:gs>
+          </a:gsLst>
+          <a:path path="circle">
+            <a:fillToRect l="50000" t="50000" r="50000" b="50000"/>
+          </a:path>
+        </a:gradFill>
+      </a:bgFillStyleLst>
+    </a:fmtScheme>
+  </a:themeElements>
+  <a:objectDefaults>
+    <a:spDef>
+      <a:spPr/>
+      <a:bodyPr/>
+      <a:lstStyle/>
+      <a:style>
+        <a:lnRef idx="1">
+          <a:schemeClr val="accent1"/>
+        </a:lnRef>
+        <a:fillRef idx="3">
+          <a:schemeClr val="accent1"/>
+        </a:fillRef>
+        <a:effectRef idx="2">
+          <a:schemeClr val="accent1"/>
+        </a:effectRef>
+        <a:fontRef idx="minor">
+          <a:schemeClr val="lt1"/>
+        </a:fontRef>
+      </a:style>
+    </a:spDef>
+    <a:lnDef>
+      <a:spPr/>
+      <a:bodyPr/>
+      <a:lstStyle/>
+      <a:style>
+        <a:lnRef idx="2">
+          <a:schemeClr val="accent1"/>
+        </a:lnRef>
+        <a:fillRef idx="0">
+          <a:schemeClr val="accent1"/>
+        </a:fillRef>
+        <a:effectRef idx="1">
+          <a:schemeClr val="accent1"/>
+        </a:effectRef>
+        <a:fontRef idx="minor">
+          <a:schemeClr val="tx1"/>
+        </a:fontRef>
+      </a:style>
+    </a:lnDef>
+  </a:objectDefaults>
+  <a:extraClrSchemeLst/>
+</a:theme>
 </file>
</xml_diff>